<commit_message>
Sprint 1 - Documentação
Obs 1: a numeração de figuras, tabela e diagramas está feita de forma simbolizada, pois entrarão novas ao decorrer das sprints.
Obs 2: as referências não estão formatadas, pois entrarão novas ao decorrer das sprints.
</commit_message>
<xml_diff>
--- a/Documentos/The windows - IoTDoc.docx
+++ b/Documentos/The windows - IoTDoc.docx
@@ -158,12 +158,12 @@
             <wp:extent cx="8567336" cy="13559193"/>
             <wp:effectExtent b="0" l="0" r="0" t="0"/>
             <wp:wrapSquare wrapText="bothSides" distB="152400" distT="152400" distL="152400" distR="152400"/>
-            <wp:docPr id="25" name="image7.png"/>
+            <wp:docPr id="25" name="image1.png"/>
             <a:graphic>
               <a:graphicData uri="http://schemas.openxmlformats.org/drawingml/2006/picture">
                 <pic:pic>
                   <pic:nvPicPr>
-                    <pic:cNvPr id="0" name="image7.png"/>
+                    <pic:cNvPr id="0" name="image1.png"/>
                     <pic:cNvPicPr preferRelativeResize="0"/>
                   </pic:nvPicPr>
                   <pic:blipFill>
@@ -204,12 +204,12 @@
             <wp:extent cx="2804546" cy="1204657"/>
             <wp:effectExtent b="0" l="0" r="0" t="0"/>
             <wp:wrapSquare wrapText="bothSides" distB="152400" distT="152400" distL="152400" distR="152400"/>
-            <wp:docPr id="30" name="image10.png"/>
+            <wp:docPr id="31" name="image11.png"/>
             <a:graphic>
               <a:graphicData uri="http://schemas.openxmlformats.org/drawingml/2006/picture">
                 <pic:pic>
                   <pic:nvPicPr>
-                    <pic:cNvPr id="0" name="image10.png"/>
+                    <pic:cNvPr id="0" name="image11.png"/>
                     <pic:cNvPicPr preferRelativeResize="0"/>
                   </pic:nvPicPr>
                   <pic:blipFill>
@@ -351,12 +351,12 @@
                 <wp:extent cx="3922403" cy="1655063"/>
                 <wp:effectExtent b="0" l="0" r="0" t="0"/>
                 <wp:wrapTopAndBottom distB="152400" distT="152400"/>
-                <wp:docPr id="16" name="image19.png"/>
+                <wp:docPr id="16" name="image22.png"/>
                 <a:graphic>
                   <a:graphicData uri="http://schemas.openxmlformats.org/drawingml/2006/picture">
                     <pic:pic>
                       <pic:nvPicPr>
-                        <pic:cNvPr id="0" name="image19.png"/>
+                        <pic:cNvPr id="0" name="image22.png"/>
                         <pic:cNvPicPr preferRelativeResize="0"/>
                       </pic:nvPicPr>
                       <pic:blipFill>
@@ -443,12 +443,12 @@
             <wp:extent cx="1867967" cy="1320786"/>
             <wp:effectExtent b="0" l="0" r="0" t="0"/>
             <wp:wrapSquare wrapText="bothSides" distB="152400" distT="152400" distL="152400" distR="152400"/>
-            <wp:docPr id="20" name="image3.png"/>
+            <wp:docPr id="20" name="image9.png"/>
             <a:graphic>
               <a:graphicData uri="http://schemas.openxmlformats.org/drawingml/2006/picture">
                 <pic:pic>
                   <pic:nvPicPr>
-                    <pic:cNvPr id="0" name="image3.png"/>
+                    <pic:cNvPr id="0" name="image9.png"/>
                     <pic:cNvPicPr preferRelativeResize="0"/>
                   </pic:nvPicPr>
                   <pic:blipFill>
@@ -3361,7 +3361,7 @@
           <w:rtl w:val="0"/>
         </w:rPr>
         <w:tab/>
-        <w:t xml:space="preserve">A Gerdau surgiu há mais de 120 anos, fabricando pregos no Rio Grande do Sul. Atualmente, a empresa conta com 31 mil colaboradores, estando presente em 10 países,  produzindo inúmeros produtos de aço, sendo esses aços longos, especiais, planos e minério de ferro, visando atender aos setores de construção civil, indústria, agropecuário, automotivo, energia eólica, óleo e gás, além do mercado açucareiro, rodoviário e nava (GERDAU, 2022)l.</w:t>
+        <w:t xml:space="preserve">A Gerdau surgiu há mais de 120 anos, fabricando pregos no Rio Grande do Sul. Atualmente, a empresa conta com 31 mil colaboradores, estando presente em 10 países,  produzindo inúmeros produtos de aço, sendo esses aços longos, especiais, planos e minério de ferro, visando atender aos setores de construção civil, indústria, agropecuário, automotivo, energia eólica, óleo e gás, além do mercado açucareiro, rodoviário e naval (GERDAU, 2022).</w:t>
       </w:r>
     </w:p>
     <w:p>
@@ -3389,7 +3389,7 @@
           <w:rtl w:val="0"/>
         </w:rPr>
         <w:tab/>
-        <w:t xml:space="preserve">Considerando que a corrente empresa é a maior multinacional brasileira na esfera de produção de aço, nota-se uma preocupação com o meio ambiente, refletindo na criação da Gerdau Florestal. Essa ramificação é responsável pela produção de eucalipto para a produção de biorredutor, uma das matérias primas do ferro gusa, na qual é enviado para as usinas integradas da empresa (DHL PRODUÇÕES, 2022).</w:t>
+        <w:t xml:space="preserve">Considerando que a corrente empresa é a maior multinacional brasileira na esfera de produção de aço, nota-se uma preocupação com o meio ambiente, refletindo na criação da Gerdau Florestal. Essa ramificação é responsável pela produção de eucalipto para a produção de biorredutor, uma das matérias primas do ferro gusa, a qual é enviado às usinas integradas da empresa (DHL PRODUÇÕES, 2022).</w:t>
       </w:r>
     </w:p>
     <w:p>
@@ -3962,6 +3962,7 @@
           <w:tab w:val="left" w:pos="8496"/>
           <w:tab w:val="left" w:pos="9204"/>
         </w:tabs>
+        <w:jc w:val="both"/>
         <w:rPr/>
       </w:pPr>
       <w:r>
@@ -3969,12 +3970,7 @@
           <w:rtl w:val="0"/>
         </w:rPr>
         <w:tab/>
-        <w:t xml:space="preserve">Tendo em vista o uso de alguns frameworks para a análise da indústria, destaca-se as “5 Forças de Porter”, na qual se trata de um exame das forças competitivas que dinamizam um setor de negócios, haja vista, que uma estratégia competitiva deve se relacionar a empresa ao seu ambiente, tanto na visão micro, quanto na visão macro do ambiente (ONE, 2021).</w:t>
-      </w:r>
-      <w:r>
-        <w:rPr>
-          <w:rtl w:val="0"/>
-        </w:rPr>
+        <w:t xml:space="preserve">A extração mineral está presente no Brasil desde seus primórdios, dando destaque para o estado de Minas Gerais, onde se concentra, no Quadrilátero Ferrífero, as principais reservas de ferro. Neste Estado surgiu a corrida do ouro, época em que a extração de ouro representava o protagonista na economia do século XVII devido à crise nas exportações de outras matérias-primas, como o açúcar, no período do Brasil colonial. Atualmente, estima-se que o estado de Minas Gerais é detentor de 72,5% das reservas nacionais de minério de ferro.</w:t>
       </w:r>
     </w:p>
     <w:p>
@@ -3994,12 +3990,15 @@
           <w:tab w:val="left" w:pos="8496"/>
           <w:tab w:val="left" w:pos="9204"/>
         </w:tabs>
+        <w:jc w:val="both"/>
         <w:rPr/>
       </w:pPr>
       <w:r>
         <w:rPr>
           <w:rtl w:val="0"/>
         </w:rPr>
+        <w:tab/>
+        <w:t xml:space="preserve">Exportar esses minérios sempre foi mártir para a economia brasileira, sendo assim, as indústrias derivadas desse setor base, como as siderúrgicas, também são importantes atores no Brasil. Essa indústria atua na produção do aço de forma trabalhada ou semi acabada, sendo assim, grande parte das empresas siderúrgicas são verticalizadas, ou seja, atuam no mercado de toda a sua cadeia de produção. Além disso, é um setor que vem crescendo em produção exponencialmente nos últimos anos, independentemente de crises e recessões globais: </w:t>
       </w:r>
     </w:p>
     <w:p>
@@ -4027,7 +4026,7 @@
         <w:rPr>
           <w:rtl w:val="0"/>
         </w:rPr>
-        <w:t xml:space="preserve">Figura x - 5 Forças de Porter.</w:t>
+        <w:t xml:space="preserve"> Gráfico x - Média do aumento da produção anual de aço no mundo (%) .</w:t>
       </w:r>
     </w:p>
     <w:p>
@@ -4055,18 +4054,344 @@
         <w:rPr/>
         <w:drawing>
           <wp:inline distB="114300" distT="114300" distL="114300" distR="114300">
-            <wp:extent cx="3000375" cy="2616063"/>
+            <wp:extent cx="2513648" cy="2909128"/>
             <wp:effectExtent b="0" l="0" r="0" t="0"/>
-            <wp:docPr id="29" name="image1.png"/>
+            <wp:docPr id="30" name="image2.png"/>
             <a:graphic>
               <a:graphicData uri="http://schemas.openxmlformats.org/drawingml/2006/picture">
                 <pic:pic>
                   <pic:nvPicPr>
-                    <pic:cNvPr id="0" name="image1.png"/>
+                    <pic:cNvPr id="0" name="image2.png"/>
                     <pic:cNvPicPr preferRelativeResize="0"/>
                   </pic:nvPicPr>
                   <pic:blipFill>
                     <a:blip r:embed="rId15"/>
+                    <a:srcRect b="0" l="0" r="0" t="0"/>
+                    <a:stretch>
+                      <a:fillRect/>
+                    </a:stretch>
+                  </pic:blipFill>
+                  <pic:spPr>
+                    <a:xfrm>
+                      <a:off x="0" y="0"/>
+                      <a:ext cx="2513648" cy="2909128"/>
+                    </a:xfrm>
+                    <a:prstGeom prst="rect"/>
+                    <a:ln/>
+                  </pic:spPr>
+                </pic:pic>
+              </a:graphicData>
+            </a:graphic>
+          </wp:inline>
+        </w:drawing>
+      </w:r>
+      <w:r>
+        <w:rPr>
+          <w:rtl w:val="0"/>
+        </w:rPr>
+      </w:r>
+    </w:p>
+    <w:p>
+      <w:pPr>
+        <w:tabs>
+          <w:tab w:val="left" w:pos="708"/>
+          <w:tab w:val="left" w:pos="1416"/>
+          <w:tab w:val="left" w:pos="2124"/>
+          <w:tab w:val="left" w:pos="2832"/>
+          <w:tab w:val="left" w:pos="3540"/>
+          <w:tab w:val="left" w:pos="4248"/>
+          <w:tab w:val="left" w:pos="4956"/>
+          <w:tab w:val="left" w:pos="5664"/>
+          <w:tab w:val="left" w:pos="6372"/>
+          <w:tab w:val="left" w:pos="7080"/>
+          <w:tab w:val="left" w:pos="7788"/>
+          <w:tab w:val="left" w:pos="8496"/>
+          <w:tab w:val="left" w:pos="9204"/>
+        </w:tabs>
+        <w:spacing w:after="0" w:line="240" w:lineRule="auto"/>
+        <w:jc w:val="center"/>
+        <w:rPr>
+          <w:rFonts w:ascii="Arial" w:cs="Arial" w:eastAsia="Arial" w:hAnsi="Arial"/>
+          <w:sz w:val="18"/>
+          <w:szCs w:val="18"/>
+        </w:rPr>
+      </w:pPr>
+      <w:r>
+        <w:rPr>
+          <w:rFonts w:ascii="Arial" w:cs="Arial" w:eastAsia="Arial" w:hAnsi="Arial"/>
+          <w:sz w:val="18"/>
+          <w:szCs w:val="18"/>
+          <w:rtl w:val="0"/>
+        </w:rPr>
+        <w:t xml:space="preserve">Fonte: Worldsteel Association (2022)</w:t>
+      </w:r>
+      <w:r>
+        <w:rPr>
+          <w:rtl w:val="0"/>
+        </w:rPr>
+      </w:r>
+    </w:p>
+    <w:p>
+      <w:pPr>
+        <w:tabs>
+          <w:tab w:val="left" w:pos="708"/>
+          <w:tab w:val="left" w:pos="1416"/>
+          <w:tab w:val="left" w:pos="2124"/>
+          <w:tab w:val="left" w:pos="2832"/>
+          <w:tab w:val="left" w:pos="3540"/>
+          <w:tab w:val="left" w:pos="4248"/>
+          <w:tab w:val="left" w:pos="4956"/>
+          <w:tab w:val="left" w:pos="5664"/>
+          <w:tab w:val="left" w:pos="6372"/>
+          <w:tab w:val="left" w:pos="7080"/>
+          <w:tab w:val="left" w:pos="7788"/>
+          <w:tab w:val="left" w:pos="8496"/>
+          <w:tab w:val="left" w:pos="9204"/>
+        </w:tabs>
+        <w:rPr/>
+      </w:pPr>
+      <w:r>
+        <w:rPr>
+          <w:rtl w:val="0"/>
+        </w:rPr>
+      </w:r>
+    </w:p>
+    <w:p>
+      <w:pPr>
+        <w:tabs>
+          <w:tab w:val="left" w:pos="708"/>
+          <w:tab w:val="left" w:pos="1416"/>
+          <w:tab w:val="left" w:pos="2124"/>
+          <w:tab w:val="left" w:pos="2832"/>
+          <w:tab w:val="left" w:pos="3540"/>
+          <w:tab w:val="left" w:pos="4248"/>
+          <w:tab w:val="left" w:pos="4956"/>
+          <w:tab w:val="left" w:pos="5664"/>
+          <w:tab w:val="left" w:pos="6372"/>
+          <w:tab w:val="left" w:pos="7080"/>
+          <w:tab w:val="left" w:pos="7788"/>
+          <w:tab w:val="left" w:pos="8496"/>
+          <w:tab w:val="left" w:pos="9204"/>
+        </w:tabs>
+        <w:jc w:val="both"/>
+        <w:rPr/>
+      </w:pPr>
+      <w:r>
+        <w:rPr>
+          <w:rtl w:val="0"/>
+        </w:rPr>
+        <w:tab/>
+        <w:t xml:space="preserve">Observando a Gerdau como uma empresa verticalizada por vender insumos de toda a sua cadeia de produção, podemos concluir que ela também não é tão sensível ao cenário econômico como ocorre em outras indústrias. A Gerdau pode, em decorrência de comportamentos adversos do mercado, considerar outros setores compradores alternativos:</w:t>
+      </w:r>
+      <w:r>
+        <w:rPr>
+          <w:rtl w:val="0"/>
+        </w:rPr>
+      </w:r>
+    </w:p>
+    <w:p>
+      <w:pPr>
+        <w:spacing w:line="240" w:lineRule="auto"/>
+        <w:ind w:left="4320" w:firstLine="0"/>
+        <w:jc w:val="both"/>
+        <w:rPr>
+          <w:rFonts w:ascii="Arial" w:cs="Arial" w:eastAsia="Arial" w:hAnsi="Arial"/>
+          <w:sz w:val="20"/>
+          <w:szCs w:val="20"/>
+        </w:rPr>
+      </w:pPr>
+      <w:r>
+        <w:rPr>
+          <w:rFonts w:ascii="Arial" w:cs="Arial" w:eastAsia="Arial" w:hAnsi="Arial"/>
+          <w:sz w:val="20"/>
+          <w:szCs w:val="20"/>
+          <w:rtl w:val="0"/>
+        </w:rPr>
+        <w:t xml:space="preserve">Considerando-se o caráter da indústria siderúrgica de ser fornecedora de insumos para outros setores da indústria, a dinâmica do setor está intrinsecamente ligada ao comportamento dos setores demandantes dos produtos siderúrgicos. Da mesma forma, o desempenho de empresas produtoras de insumos para a indústria siderúrgica, tais como o ferro-gusa (no caso de empresas não verticalizadas), depende diretamente do desempenho da indústria siderúrgica. O segmento de aços longos é mais sensível à redução dos investimentos e à contenção do crédito, pois os produtos são destinados basicamente a setores sensíveis a estas variáveis, como construção civil e bens de capital. O segmento de aços planos é mais sensível à variação da oferta de crédito e renda, pois está mais ligado à produção e vendas do complexo automotivo e linha branca. (VIANA, Fernando, 2021, p. 2).</w:t>
+      </w:r>
+    </w:p>
+    <w:p>
+      <w:pPr>
+        <w:spacing w:line="240" w:lineRule="auto"/>
+        <w:jc w:val="right"/>
+        <w:rPr>
+          <w:rFonts w:ascii="Arial" w:cs="Arial" w:eastAsia="Arial" w:hAnsi="Arial"/>
+          <w:sz w:val="20"/>
+          <w:szCs w:val="20"/>
+        </w:rPr>
+      </w:pPr>
+      <w:r>
+        <w:rPr>
+          <w:rtl w:val="0"/>
+        </w:rPr>
+      </w:r>
+    </w:p>
+    <w:p>
+      <w:pPr>
+        <w:spacing w:after="0" w:line="276" w:lineRule="auto"/>
+        <w:ind w:left="720" w:firstLine="0"/>
+        <w:rPr>
+          <w:rFonts w:ascii="Arial" w:cs="Arial" w:eastAsia="Arial" w:hAnsi="Arial"/>
+          <w:highlight w:val="yellow"/>
+        </w:rPr>
+      </w:pPr>
+      <w:r>
+        <w:rPr>
+          <w:rtl w:val="0"/>
+        </w:rPr>
+      </w:r>
+    </w:p>
+    <w:p>
+      <w:pPr>
+        <w:tabs>
+          <w:tab w:val="left" w:pos="708"/>
+          <w:tab w:val="left" w:pos="1416"/>
+          <w:tab w:val="left" w:pos="2124"/>
+          <w:tab w:val="left" w:pos="2832"/>
+          <w:tab w:val="left" w:pos="3540"/>
+          <w:tab w:val="left" w:pos="4248"/>
+          <w:tab w:val="left" w:pos="4956"/>
+          <w:tab w:val="left" w:pos="5664"/>
+          <w:tab w:val="left" w:pos="6372"/>
+          <w:tab w:val="left" w:pos="7080"/>
+          <w:tab w:val="left" w:pos="7788"/>
+          <w:tab w:val="left" w:pos="8496"/>
+          <w:tab w:val="left" w:pos="9204"/>
+        </w:tabs>
+        <w:jc w:val="both"/>
+        <w:rPr/>
+      </w:pPr>
+      <w:r>
+        <w:rPr>
+          <w:rtl w:val="0"/>
+        </w:rPr>
+        <w:tab/>
+        <w:t xml:space="preserve">Hoje o Brasil é o país com maior produção de aço da América do Sul, no entanto, diferentemente das extrativistas, as siderúrgicas não fazem parte de um setor tão distribuído entre concorrentes no território nacional. Sendo assim uma análise mais detalhada do setor deve ser feita.</w:t>
+      </w:r>
+    </w:p>
+    <w:p>
+      <w:pPr>
+        <w:tabs>
+          <w:tab w:val="left" w:pos="708"/>
+          <w:tab w:val="left" w:pos="1416"/>
+          <w:tab w:val="left" w:pos="2124"/>
+          <w:tab w:val="left" w:pos="2832"/>
+          <w:tab w:val="left" w:pos="3540"/>
+          <w:tab w:val="left" w:pos="4248"/>
+          <w:tab w:val="left" w:pos="4956"/>
+          <w:tab w:val="left" w:pos="5664"/>
+          <w:tab w:val="left" w:pos="6372"/>
+          <w:tab w:val="left" w:pos="7080"/>
+          <w:tab w:val="left" w:pos="7788"/>
+          <w:tab w:val="left" w:pos="8496"/>
+          <w:tab w:val="left" w:pos="9204"/>
+        </w:tabs>
+        <w:jc w:val="both"/>
+        <w:rPr/>
+      </w:pPr>
+      <w:r>
+        <w:rPr>
+          <w:rtl w:val="0"/>
+        </w:rPr>
+        <w:tab/>
+        <w:t xml:space="preserve">Tendo em vista o uso de alguns frameworks para a análise da indústria, destaca-se as “5 Forças de Porter”, esse que trata-se de um exame das forças competitivas que dinamizam um setor de negócios, haja vista, que uma estratégia competitiva deve se relacionar a empresa ao seu ambiente, tanto na visão micro, quanto na visão macro do ambiente (ONE, 2021).</w:t>
+      </w:r>
+      <w:r>
+        <w:rPr>
+          <w:rtl w:val="0"/>
+        </w:rPr>
+      </w:r>
+    </w:p>
+    <w:p>
+      <w:pPr>
+        <w:tabs>
+          <w:tab w:val="left" w:pos="708"/>
+          <w:tab w:val="left" w:pos="1416"/>
+          <w:tab w:val="left" w:pos="2124"/>
+          <w:tab w:val="left" w:pos="2832"/>
+          <w:tab w:val="left" w:pos="3540"/>
+          <w:tab w:val="left" w:pos="4248"/>
+          <w:tab w:val="left" w:pos="4956"/>
+          <w:tab w:val="left" w:pos="5664"/>
+          <w:tab w:val="left" w:pos="6372"/>
+          <w:tab w:val="left" w:pos="7080"/>
+          <w:tab w:val="left" w:pos="7788"/>
+          <w:tab w:val="left" w:pos="8496"/>
+          <w:tab w:val="left" w:pos="9204"/>
+        </w:tabs>
+        <w:rPr/>
+      </w:pPr>
+      <w:r>
+        <w:rPr>
+          <w:rtl w:val="0"/>
+        </w:rPr>
+      </w:r>
+    </w:p>
+    <w:p>
+      <w:pPr>
+        <w:tabs>
+          <w:tab w:val="left" w:pos="708"/>
+          <w:tab w:val="left" w:pos="1416"/>
+          <w:tab w:val="left" w:pos="2124"/>
+          <w:tab w:val="left" w:pos="2832"/>
+          <w:tab w:val="left" w:pos="3540"/>
+          <w:tab w:val="left" w:pos="4248"/>
+          <w:tab w:val="left" w:pos="4956"/>
+          <w:tab w:val="left" w:pos="5664"/>
+          <w:tab w:val="left" w:pos="6372"/>
+          <w:tab w:val="left" w:pos="7080"/>
+          <w:tab w:val="left" w:pos="7788"/>
+          <w:tab w:val="left" w:pos="8496"/>
+          <w:tab w:val="left" w:pos="9204"/>
+        </w:tabs>
+        <w:spacing w:after="0" w:line="240" w:lineRule="auto"/>
+        <w:jc w:val="center"/>
+        <w:rPr/>
+      </w:pPr>
+      <w:r>
+        <w:rPr>
+          <w:rtl w:val="0"/>
+        </w:rPr>
+        <w:t xml:space="preserve">Figura x - 5 Forças de Porter.</w:t>
+      </w:r>
+    </w:p>
+    <w:p>
+      <w:pPr>
+        <w:tabs>
+          <w:tab w:val="left" w:pos="708"/>
+          <w:tab w:val="left" w:pos="1416"/>
+          <w:tab w:val="left" w:pos="2124"/>
+          <w:tab w:val="left" w:pos="2832"/>
+          <w:tab w:val="left" w:pos="3540"/>
+          <w:tab w:val="left" w:pos="4248"/>
+          <w:tab w:val="left" w:pos="4956"/>
+          <w:tab w:val="left" w:pos="5664"/>
+          <w:tab w:val="left" w:pos="6372"/>
+          <w:tab w:val="left" w:pos="7080"/>
+          <w:tab w:val="left" w:pos="7788"/>
+          <w:tab w:val="left" w:pos="8496"/>
+          <w:tab w:val="left" w:pos="9204"/>
+        </w:tabs>
+        <w:spacing w:after="0" w:line="240" w:lineRule="auto"/>
+        <w:jc w:val="center"/>
+        <w:rPr/>
+      </w:pPr>
+      <w:r>
+        <w:rPr/>
+        <w:drawing>
+          <wp:inline distB="114300" distT="114300" distL="114300" distR="114300">
+            <wp:extent cx="3000375" cy="2616063"/>
+            <wp:effectExtent b="0" l="0" r="0" t="0"/>
+            <wp:docPr id="29" name="image4.png"/>
+            <a:graphic>
+              <a:graphicData uri="http://schemas.openxmlformats.org/drawingml/2006/picture">
+                <pic:pic>
+                  <pic:nvPicPr>
+                    <pic:cNvPr id="0" name="image4.png"/>
+                    <pic:cNvPicPr preferRelativeResize="0"/>
+                  </pic:nvPicPr>
+                  <pic:blipFill>
+                    <a:blip r:embed="rId16"/>
                     <a:srcRect b="6467" l="0" r="0" t="6238"/>
                     <a:stretch>
                       <a:fillRect/>
@@ -4264,7 +4589,7 @@
           <w:highlight w:val="white"/>
           <w:rtl w:val="0"/>
         </w:rPr>
-        <w:t xml:space="preserve">O amplo mercado de extração mineral presente no Brasil permite ao segmento das siderúrgicas um poder de barganha maior em relação aos fornecedores, causado pelo tamanho da oferta. Segundo dados do Instituto Brasileiro de Mineração (IBRAM), as grandes empresas, que conseguem produzir mais de um milhão de toneladas por ano, ocupam</w:t>
+        <w:t xml:space="preserve">O amplo mercado de extração mineral presente no Brasil permite ao segmento das siderúrgicas um poder de barganha maior em relação aos fornecedores, causado pela dimensão da oferta. Segundo dados do Instituto Brasileiro de Mineração (IBRAM), as grandes empresas, que conseguem produzir mais de um milhão de toneladas por ano, ocupam</w:t>
       </w:r>
       <w:r>
         <w:rPr>
@@ -4277,7 +4602,7 @@
         <w:rPr>
           <w:rtl w:val="0"/>
         </w:rPr>
-        <w:t xml:space="preserve">o restante do mercado é ocupado por pequenas e microempresas, com produções anuais menores que 100 mil toneladas. Ou seja, apesar da relevância do insumo fornecido para o funcionamento, a competitividade entre os fornecedores permite um poder de decisão pelos compradores.</w:t>
+        <w:t xml:space="preserve">o restante do mercado é ocupado por pequenas e microempresas, com produções anuais menores que 100 mil toneladas. Ou seja, apesar da relevância do insumo fornecido e a alta barreira de entrada, a competitividade entre os fornecedores permite um poder de decisão maior pelos compradores.</w:t>
       </w:r>
     </w:p>
     <w:p>
@@ -4304,13 +4629,25 @@
         <w:rPr>
           <w:rtl w:val="0"/>
         </w:rPr>
-        <w:t xml:space="preserve">A indústria desse setor também não concorre contra produtos substitutos, visto que se trata da mesma matéria-prima em forma bruta por todas as mineradoras. No entanto, é importante notar que a Vale, considerada a principal mineradora do setor extrativo, também é a maior exportadora do minério de ferro no mundo. Sendo assim, podemos dizer que o setor brasileiro de siderurgia não é tão essencial para as fornecedoras de forma exclusiva, </w:t>
-      </w:r>
-      <w:r>
-        <w:rPr>
-          <w:rtl w:val="0"/>
-        </w:rPr>
-        <w:t xml:space="preserve">sendo somente a China responsável por comprar mais de 70% da mercadoria brasileira</w:t>
+        <w:t xml:space="preserve">A indústria desse setor fornecedor também não concorre contra produtos substitutos, visto que se trata da mesma matéria-prima em forma bruta vendida por todas as mineradoras. No entanto, é importante notar que a Vale, considerada a principal mineradora do setor extrativo, também é a maior exportadora do minério de ferro no mundo. Sendo assim, podemos dizer que o setor brasileiro de extração não é tão sensível ao cenário nacional de forma exclusiva</w:t>
+      </w:r>
+      <w:r>
+        <w:rPr>
+          <w:rtl w:val="0"/>
+        </w:rPr>
+        <w:t xml:space="preserve">, visto que somente a </w:t>
+      </w:r>
+      <w:r>
+        <w:rPr>
+          <w:rtl w:val="0"/>
+        </w:rPr>
+        <w:t xml:space="preserve">China é responsável </w:t>
+      </w:r>
+      <w:r>
+        <w:rPr>
+          <w:rtl w:val="0"/>
+        </w:rPr>
+        <w:t xml:space="preserve"> por comprar mais de 70% da mercadoria brasileira</w:t>
       </w:r>
       <w:r>
         <w:rPr>
@@ -4370,32 +4707,7 @@
           <w:highlight w:val="white"/>
           <w:rtl w:val="0"/>
         </w:rPr>
-        <w:t xml:space="preserve">Atualmente a frente de atuação da Gerdau são os setores de semi-acabados, agronegócio, automotivo, construção civil, naval, maquinários e diversos outros. Esses setores são intrinsecamente dependentes do fornecimento constante de matéria-prima, pois um curto período da cessão de recursos pode representar grandes prejuízos e perda de fração de mercado para as empresas do setor automotivo, por exemplo. Ademais, considerando o conjunto de crescimento de demanda por aço </w:t>
-      </w:r>
-      <w:r>
-        <w:rPr>
-          <w:rtl w:val="0"/>
-        </w:rPr>
-        <w:t xml:space="preserve">para 2021, sendo a previsão mundial por aço 5,8%, enquanto no Brasil a expectativa é de que a produção aumente 6,7% em relação a 2020. </w:t>
-      </w:r>
-      <w:r>
-        <w:rPr>
-          <w:highlight w:val="yellow"/>
-          <w:rtl w:val="0"/>
-        </w:rPr>
-        <w:t xml:space="preserve">*</w:t>
-      </w:r>
-      <w:r>
-        <w:rPr>
-          <w:rtl w:val="0"/>
-        </w:rPr>
-        <w:t xml:space="preserve"> </w:t>
-      </w:r>
-      <w:r>
-        <w:rPr>
-          <w:rtl w:val="0"/>
-        </w:rPr>
-        <w:t xml:space="preserve">e poucas empresas ofertantes, em geral grandes, podemos concluir que o comprador tem um menor poder de barganha. Outros fatores a serem considerados para o baixo poder do comprador são a essencialidade do aço, custos de mudança de fornecedor e poucas alternativas de fornecedores.</w:t>
+        <w:t xml:space="preserve">Atualmente, a frente de atuação da Gerdau são os setores de construção civil, compradores de semi-acabados, agronegócio, automotivo, naval, maquinários e diversos outros. Esses setores podem ser intrinsecamente dependentes do fornecimento constante de matéria-prima, pois um curto período da cessão de recursos pode representar grandes prejuízos e perda de fração de mercado para as empresas do setor automotivo, por exemplo. </w:t>
       </w:r>
       <w:r>
         <w:rPr>
@@ -4408,10 +4720,7 @@
         <w:spacing w:after="0" w:line="276" w:lineRule="auto"/>
         <w:ind w:left="720" w:firstLine="0"/>
         <w:jc w:val="both"/>
-        <w:rPr>
-          <w:color w:val="414141"/>
-          <w:highlight w:val="white"/>
-        </w:rPr>
+        <w:rPr/>
       </w:pPr>
       <w:r>
         <w:rPr>
@@ -4431,11 +4740,23 @@
       </w:pPr>
       <w:r>
         <w:rPr>
+          <w:rtl w:val="0"/>
+        </w:rPr>
+        <w:t xml:space="preserve">Com </w:t>
+      </w:r>
+      <w:r>
+        <w:rPr>
+          <w:rtl w:val="0"/>
+        </w:rPr>
+        <w:t xml:space="preserve">poucas empresas ofertantes e em geral grandes, podemos concluir que o comprador tem um menor poder de barganha. Outros fatores a serem considerados para o baixo poder de barganha do comprador são a essencialidade do aço, custos de mudança de fornecedor e poucas alternativas de fornecedores. </w:t>
+      </w:r>
+      <w:r>
+        <w:rPr>
           <w:color w:val="414141"/>
           <w:highlight w:val="white"/>
           <w:rtl w:val="0"/>
         </w:rPr>
-        <w:t xml:space="preserve">Por fim, o mercado comprador, sensível ao cenário econômico, perde o poder de barganha entre empresas siderúrgicas </w:t>
+        <w:t xml:space="preserve">Por fim, o mercado comprador, mais sensível ao cenário econômico, perde o poder de barganha entre empresas siderúrgicas .</w:t>
       </w:r>
     </w:p>
     <w:p>
@@ -4666,7 +4987,58 @@
           <w:highlight w:val="white"/>
           <w:rtl w:val="0"/>
         </w:rPr>
-        <w:t xml:space="preserve">Soluções disruptivas desenvolvidas por outras empresas, porém, devem estar sempre no campo de visão da Gerdau, assim, tratando-se de uma empresa com grande capital, aquisições dessas empresas podem ser consideradas a fim da redução de risco de perda de mercado.</w:t>
+        <w:t xml:space="preserve">Soluções disruptivas desenvolvidas por outras empresas, porém, devem estar sempre no campo de visão da Gerdau, assim, tratando-se de uma empresa com grande capital, as aquisições dessas empresas por parte dela fazem parte da redução de risco de perda de mercado.</w:t>
+      </w:r>
+    </w:p>
+    <w:p>
+      <w:pPr>
+        <w:spacing w:after="0" w:line="276" w:lineRule="auto"/>
+        <w:ind w:left="720" w:firstLine="0"/>
+        <w:jc w:val="both"/>
+        <w:rPr>
+          <w:color w:val="414141"/>
+          <w:highlight w:val="white"/>
+        </w:rPr>
+      </w:pPr>
+      <w:r>
+        <w:rPr>
+          <w:rtl w:val="0"/>
+        </w:rPr>
+      </w:r>
+    </w:p>
+    <w:p>
+      <w:pPr>
+        <w:spacing w:after="0" w:line="276" w:lineRule="auto"/>
+        <w:ind w:left="720" w:firstLine="0"/>
+        <w:jc w:val="both"/>
+        <w:rPr>
+          <w:color w:val="414141"/>
+          <w:highlight w:val="white"/>
+        </w:rPr>
+      </w:pPr>
+      <w:r>
+        <w:rPr>
+          <w:color w:val="414141"/>
+          <w:highlight w:val="white"/>
+          <w:rtl w:val="0"/>
+        </w:rPr>
+        <w:t xml:space="preserve">Além disso, considerando as tendências de políticas ESG no mercado internacional, a Gerdau deve manter-se atenta às expectativas dos investidores e compradores em relação ao assunto. Para isso, a Gerdau busca a redução da emissão de carbono durante a cadeia de produção, o que mostra responsabilidade com o ambiente como líder nacional da siderurgia </w:t>
+      </w:r>
+      <w:r>
+        <w:rPr>
+          <w:color w:val="414141"/>
+          <w:highlight w:val="white"/>
+          <w:rtl w:val="0"/>
+        </w:rPr>
+        <w:t xml:space="preserve">e possível</w:t>
+      </w:r>
+      <w:r>
+        <w:rPr>
+          <w:color w:val="414141"/>
+          <w:highlight w:val="white"/>
+          <w:rtl w:val="0"/>
+        </w:rPr>
+        <w:t xml:space="preserve"> pioneira de tendências.</w:t>
       </w:r>
     </w:p>
     <w:p>
@@ -4783,7 +5155,7 @@
         <w:rPr>
           <w:rtl w:val="0"/>
         </w:rPr>
-        <w:t xml:space="preserve"> estabelecimento de uma nova siderúrgica exige grande capital inicial, ademais, devem ser consideradas  as burocracias e taxações governamentais, essa</w:t>
+        <w:t xml:space="preserve"> estabelecimento de uma nova siderúrgica exige grande capital inicial, ademais, devem ser consideradas as burocracias e taxações governamentais, essa</w:t>
       </w:r>
       <w:r>
         <w:rPr>
@@ -4799,7 +5171,7 @@
           <w:szCs w:val="21"/>
           <w:rtl w:val="0"/>
         </w:rPr>
-        <w:t xml:space="preserve">.</w:t>
+        <w:t xml:space="preserve">. Até a década de 90, apenas 40% da produção de aço estava sob responsabilidade de empresas privadas.</w:t>
       </w:r>
       <w:r>
         <w:rPr>
@@ -4917,7 +5289,7 @@
           <w:rtl w:val="0"/>
         </w:rPr>
         <w:tab/>
-        <w:t xml:space="preserve">Assim, tendo em vista as análises feitas do empreendimento, foi possível verificar algumas forças, fraquezas e oportunidades e ameaças. Dentro de suas </w:t>
+        <w:t xml:space="preserve">Dessa maneira, tendo em vista as análises feitas do empreendimento, foi possível verificar algumas forças, fraquezas e oportunidades e ameaças. Dentro de suas </w:t>
       </w:r>
       <w:r>
         <w:rPr>
@@ -5144,7 +5516,7 @@
                     <pic:cNvPicPr preferRelativeResize="0"/>
                   </pic:nvPicPr>
                   <pic:blipFill>
-                    <a:blip r:embed="rId16"/>
+                    <a:blip r:embed="rId17"/>
                     <a:srcRect b="1740" l="18102" r="13885" t="2415"/>
                     <a:stretch>
                       <a:fillRect/>
@@ -5884,7 +6256,7 @@
                     <pic:cNvPicPr preferRelativeResize="0"/>
                   </pic:nvPicPr>
                   <pic:blipFill>
-                    <a:blip r:embed="rId17"/>
+                    <a:blip r:embed="rId18"/>
                     <a:srcRect b="2396" l="2714" r="2317" t="1613"/>
                     <a:stretch>
                       <a:fillRect/>
@@ -6029,7 +6401,7 @@
           <w:rtl w:val="0"/>
         </w:rPr>
         <w:tab/>
-        <w:t xml:space="preserve">Para o desenvolvimento do projeto foi observado alguns riscos que poderiam ocorrer, sendo eles classificados entre negativos (riscos) e positivos (oportunidades). Cada um desses foi posicionado de acordo com seu impacto e probabilidade de ocorrer, sendo os de vermelho identificados como os de maior preocupação, e os verdes os menos preocupantes.</w:t>
+        <w:t xml:space="preserve">Para o desenvolvimento do projeto foram observados alguns riscos que poderiam ocorrer, sendo eles classificados entre negativos (riscos) e positivos (oportunidades). Cada um desses foi posicionado de acordo com seu impacto e probabilidade de ocorrer, sendo os de vermelho identificados como os de maior preocupação, e os verdes, os menos preocupantes.</w:t>
       </w:r>
     </w:p>
     <w:p>
@@ -6152,7 +6524,7 @@
                     <pic:cNvPicPr preferRelativeResize="0"/>
                   </pic:nvPicPr>
                   <pic:blipFill>
-                    <a:blip r:embed="rId18"/>
+                    <a:blip r:embed="rId19"/>
                     <a:srcRect b="0" l="0" r="0" t="0"/>
                     <a:stretch>
                       <a:fillRect/>
@@ -6485,7 +6857,7 @@
                         <pic:cNvPicPr preferRelativeResize="0"/>
                       </pic:nvPicPr>
                       <pic:blipFill>
-                        <a:blip r:embed="rId19"/>
+                        <a:blip r:embed="rId20"/>
                         <a:srcRect/>
                         <a:stretch>
                           <a:fillRect/>
@@ -6531,16 +6903,16 @@
             <wp:extent cx="1384935" cy="1085850"/>
             <wp:effectExtent b="0" l="0" r="0" t="0"/>
             <wp:wrapSquare wrapText="bothSides" distB="114300" distT="114300" distL="114300" distR="114300"/>
-            <wp:docPr id="21" name="image2.jpg"/>
+            <wp:docPr id="21" name="image6.jpg"/>
             <a:graphic>
               <a:graphicData uri="http://schemas.openxmlformats.org/drawingml/2006/picture">
                 <pic:pic>
                   <pic:nvPicPr>
-                    <pic:cNvPr id="0" name="image2.jpg"/>
+                    <pic:cNvPr id="0" name="image6.jpg"/>
                     <pic:cNvPicPr preferRelativeResize="0"/>
                   </pic:nvPicPr>
                   <pic:blipFill>
-                    <a:blip r:embed="rId20"/>
+                    <a:blip r:embed="rId21"/>
                     <a:srcRect b="0" l="12385" r="13977" t="0"/>
                     <a:stretch>
                       <a:fillRect/>
@@ -6725,7 +7097,7 @@
                         <pic:cNvPicPr preferRelativeResize="0"/>
                       </pic:nvPicPr>
                       <pic:blipFill>
-                        <a:blip r:embed="rId21"/>
+                        <a:blip r:embed="rId22"/>
                         <a:srcRect/>
                         <a:stretch>
                           <a:fillRect/>
@@ -7052,16 +7424,16 @@
                 <wp:extent cx="2381250" cy="342900"/>
                 <wp:effectExtent b="0" l="0" r="0" t="0"/>
                 <wp:wrapNone/>
-                <wp:docPr id="9" name="image11.png"/>
+                <wp:docPr id="9" name="image12.png"/>
                 <a:graphic>
                   <a:graphicData uri="http://schemas.openxmlformats.org/drawingml/2006/picture">
                     <pic:pic>
                       <pic:nvPicPr>
-                        <pic:cNvPr id="0" name="image11.png"/>
+                        <pic:cNvPr id="0" name="image12.png"/>
                         <pic:cNvPicPr preferRelativeResize="0"/>
                       </pic:nvPicPr>
                       <pic:blipFill>
-                        <a:blip r:embed="rId22"/>
+                        <a:blip r:embed="rId23"/>
                         <a:srcRect/>
                         <a:stretch>
                           <a:fillRect/>
@@ -7122,16 +7494,16 @@
             <wp:extent cx="1565261" cy="1565261"/>
             <wp:effectExtent b="0" l="0" r="0" t="0"/>
             <wp:wrapSquare wrapText="bothSides" distB="114300" distT="114300" distL="114300" distR="114300"/>
-            <wp:docPr id="23" name="image9.jpg"/>
+            <wp:docPr id="23" name="image7.jpg"/>
             <a:graphic>
               <a:graphicData uri="http://schemas.openxmlformats.org/drawingml/2006/picture">
                 <pic:pic>
                   <pic:nvPicPr>
-                    <pic:cNvPr id="0" name="image9.jpg"/>
+                    <pic:cNvPr id="0" name="image7.jpg"/>
                     <pic:cNvPicPr preferRelativeResize="0"/>
                   </pic:nvPicPr>
                   <pic:blipFill>
-                    <a:blip r:embed="rId23"/>
+                    <a:blip r:embed="rId24"/>
                     <a:srcRect b="0" l="0" r="0" t="0"/>
                     <a:stretch>
                       <a:fillRect/>
@@ -7341,16 +7713,16 @@
                 <wp:extent cx="3771900" cy="295275"/>
                 <wp:effectExtent b="0" l="0" r="0" t="0"/>
                 <wp:wrapNone/>
-                <wp:docPr id="15" name="image18.png"/>
+                <wp:docPr id="15" name="image19.png"/>
                 <a:graphic>
                   <a:graphicData uri="http://schemas.openxmlformats.org/drawingml/2006/picture">
                     <pic:pic>
                       <pic:nvPicPr>
-                        <pic:cNvPr id="0" name="image18.png"/>
+                        <pic:cNvPr id="0" name="image19.png"/>
                         <pic:cNvPicPr preferRelativeResize="0"/>
                       </pic:nvPicPr>
                       <pic:blipFill>
-                        <a:blip r:embed="rId24"/>
+                        <a:blip r:embed="rId25"/>
                         <a:srcRect/>
                         <a:stretch>
                           <a:fillRect/>
@@ -7602,16 +7974,16 @@
                 <wp:extent cx="2381250" cy="342900"/>
                 <wp:effectExtent b="0" l="0" r="0" t="0"/>
                 <wp:wrapNone/>
-                <wp:docPr id="10" name="image12.png"/>
+                <wp:docPr id="10" name="image13.png"/>
                 <a:graphic>
                   <a:graphicData uri="http://schemas.openxmlformats.org/drawingml/2006/picture">
                     <pic:pic>
                       <pic:nvPicPr>
-                        <pic:cNvPr id="0" name="image12.png"/>
+                        <pic:cNvPr id="0" name="image13.png"/>
                         <pic:cNvPicPr preferRelativeResize="0"/>
                       </pic:nvPicPr>
                       <pic:blipFill>
-                        <a:blip r:embed="rId25"/>
+                        <a:blip r:embed="rId26"/>
                         <a:srcRect/>
                         <a:stretch>
                           <a:fillRect/>
@@ -7659,16 +8031,16 @@
             <wp:extent cx="1658303" cy="1743943"/>
             <wp:effectExtent b="0" l="0" r="0" t="0"/>
             <wp:wrapSquare wrapText="bothSides" distB="114300" distT="114300" distL="114300" distR="114300"/>
-            <wp:docPr id="24" name="image6.png"/>
+            <wp:docPr id="24" name="image10.png"/>
             <a:graphic>
               <a:graphicData uri="http://schemas.openxmlformats.org/drawingml/2006/picture">
                 <pic:pic>
                   <pic:nvPicPr>
-                    <pic:cNvPr id="0" name="image6.png"/>
+                    <pic:cNvPr id="0" name="image10.png"/>
                     <pic:cNvPicPr preferRelativeResize="0"/>
                   </pic:nvPicPr>
                   <pic:blipFill>
-                    <a:blip r:embed="rId26"/>
+                    <a:blip r:embed="rId27"/>
                     <a:srcRect b="0" l="0" r="0" t="0"/>
                     <a:stretch>
                       <a:fillRect/>
@@ -7918,7 +8290,7 @@
                         <pic:cNvPicPr preferRelativeResize="0"/>
                       </pic:nvPicPr>
                       <pic:blipFill>
-                        <a:blip r:embed="rId27"/>
+                        <a:blip r:embed="rId28"/>
                         <a:srcRect/>
                         <a:stretch>
                           <a:fillRect/>
@@ -8261,16 +8633,16 @@
           <wp:inline distB="114300" distT="114300" distL="114300" distR="114300">
             <wp:extent cx="6119820" cy="3441700"/>
             <wp:effectExtent b="0" l="0" r="0" t="0"/>
-            <wp:docPr id="19" name="image4.png"/>
+            <wp:docPr id="19" name="image3.png"/>
             <a:graphic>
               <a:graphicData uri="http://schemas.openxmlformats.org/drawingml/2006/picture">
                 <pic:pic>
                   <pic:nvPicPr>
-                    <pic:cNvPr id="0" name="image4.png"/>
+                    <pic:cNvPr id="0" name="image3.png"/>
                     <pic:cNvPicPr preferRelativeResize="0"/>
                   </pic:nvPicPr>
                   <pic:blipFill>
-                    <a:blip r:embed="rId28"/>
+                    <a:blip r:embed="rId29"/>
                     <a:srcRect b="0" l="0" r="0" t="0"/>
                     <a:stretch>
                       <a:fillRect/>
@@ -12035,7 +12407,7 @@
               <w:rPr>
                 <w:rtl w:val="0"/>
               </w:rPr>
-              <w:t xml:space="preserve">Os dados deverão ser enviados via Wi-Fi para o banco dados, a fim da criação do histórico dentro da estufa dos fatores umidade e temperatura.</w:t>
+              <w:t xml:space="preserve">Os dados deverão ser enviados via Wi-Fi para o banco de dados, a fim da criação do histórico dentro da estufa dos fatores umidade e temperatura.</w:t>
             </w:r>
           </w:p>
         </w:tc>
@@ -12409,16 +12781,16 @@
           <wp:inline distB="114300" distT="114300" distL="114300" distR="114300">
             <wp:extent cx="5384963" cy="8215079"/>
             <wp:effectExtent b="0" l="0" r="0" t="0"/>
-            <wp:docPr id="18" name="image13.jpg"/>
+            <wp:docPr id="18" name="image18.jpg"/>
             <a:graphic>
               <a:graphicData uri="http://schemas.openxmlformats.org/drawingml/2006/picture">
                 <pic:pic>
                   <pic:nvPicPr>
-                    <pic:cNvPr id="0" name="image13.jpg"/>
+                    <pic:cNvPr id="0" name="image18.jpg"/>
                     <pic:cNvPicPr preferRelativeResize="0"/>
                   </pic:nvPicPr>
                   <pic:blipFill>
-                    <a:blip r:embed="rId29"/>
+                    <a:blip r:embed="rId30"/>
                     <a:srcRect b="0" l="0" r="0" t="0"/>
                     <a:stretch>
                       <a:fillRect/>
@@ -18057,7 +18429,7 @@
         </w:tabs>
         <w:rPr/>
       </w:pPr>
-      <w:hyperlink r:id="rId30">
+      <w:hyperlink r:id="rId31">
         <w:r>
           <w:rPr>
             <w:color w:val="1155cc"/>
@@ -18093,7 +18465,7 @@
         </w:tabs>
         <w:rPr/>
       </w:pPr>
-      <w:hyperlink r:id="rId31">
+      <w:hyperlink r:id="rId32">
         <w:r>
           <w:rPr>
             <w:color w:val="1155cc"/>
@@ -18129,7 +18501,7 @@
         </w:tabs>
         <w:rPr/>
       </w:pPr>
-      <w:hyperlink r:id="rId32">
+      <w:hyperlink r:id="rId33">
         <w:r>
           <w:rPr>
             <w:color w:val="1155cc"/>
@@ -18165,7 +18537,7 @@
         </w:tabs>
         <w:rPr/>
       </w:pPr>
-      <w:hyperlink r:id="rId33">
+      <w:hyperlink r:id="rId34">
         <w:r>
           <w:rPr>
             <w:color w:val="1155cc"/>
@@ -18233,12 +18605,12 @@
       </w:r>
     </w:p>
     <w:sectPr>
-      <w:headerReference r:id="rId34" w:type="default"/>
-      <w:headerReference r:id="rId35" w:type="first"/>
-      <w:headerReference r:id="rId36" w:type="even"/>
-      <w:footerReference r:id="rId37" w:type="default"/>
-      <w:footerReference r:id="rId38" w:type="first"/>
-      <w:footerReference r:id="rId39" w:type="even"/>
+      <w:headerReference r:id="rId35" w:type="default"/>
+      <w:headerReference r:id="rId36" w:type="first"/>
+      <w:headerReference r:id="rId37" w:type="even"/>
+      <w:footerReference r:id="rId38" w:type="default"/>
+      <w:footerReference r:id="rId39" w:type="first"/>
+      <w:footerReference r:id="rId40" w:type="even"/>
       <w:pgSz w:h="16838" w:w="11906" w:orient="portrait"/>
       <w:pgMar w:bottom="1134" w:top="1134" w:left="1134" w:right="1134" w:header="709" w:footer="850"/>
       <w:pgNumType w:start="0"/>
@@ -18408,9 +18780,9 @@
 
 <file path=word/commentsExtended.xml><?xml version="1.0" encoding="utf-8"?>
 <w15:commentsEx xmlns:mc="http://schemas.openxmlformats.org/markup-compatibility/2006" xmlns:o="urn:schemas-microsoft-com:office:office" xmlns:r="http://schemas.openxmlformats.org/officeDocument/2006/relationships" xmlns:m="http://schemas.openxmlformats.org/officeDocument/2006/math" xmlns:v="urn:schemas-microsoft-com:vml" xmlns:wp="http://schemas.openxmlformats.org/drawingml/2006/wordprocessingDrawing" xmlns:w10="urn:schemas-microsoft-com:office:word" xmlns:w="http://schemas.openxmlformats.org/wordprocessingml/2006/main" xmlns:wne="http://schemas.microsoft.com/office/word/2006/wordml" xmlns:sl="http://schemas.openxmlformats.org/schemaLibrary/2006/main" xmlns:a="http://schemas.openxmlformats.org/drawingml/2006/main" xmlns:pic="http://schemas.openxmlformats.org/drawingml/2006/picture" xmlns:c="http://schemas.openxmlformats.org/drawingml/2006/chart" xmlns:lc="http://schemas.openxmlformats.org/drawingml/2006/lockedCanvas" xmlns:dgm="http://schemas.openxmlformats.org/drawingml/2006/diagram" xmlns:wps="http://schemas.microsoft.com/office/word/2010/wordprocessingShape" xmlns:wpg="http://schemas.microsoft.com/office/word/2010/wordprocessingGroup" xmlns:w14="http://schemas.microsoft.com/office/word/2010/wordml" xmlns:w15="http://schemas.microsoft.com/office/word/2012/wordml">
-  <w15:commentEx w15:paraId="000001CC" w15:done="0"/>
-  <w15:commentEx w15:paraId="000001CD" w15:done="0"/>
-  <w15:commentEx w15:paraId="000001CE" w15:paraIdParent="000001CD" w15:done="0"/>
+  <w15:commentEx w15:paraId="000001D9" w15:done="0"/>
+  <w15:commentEx w15:paraId="000001DA" w15:done="0"/>
+  <w15:commentEx w15:paraId="000001DB" w15:paraIdParent="000001DA" w15:done="0"/>
 </w15:commentsEx>
 </file>
 
@@ -21178,7 +21550,7 @@
 
 <file path=customXML/item1.xml><?xml version="1.0" encoding="utf-8"?>
 <go:gDocsCustomXmlDataStorage xmlns:go="http://customooxmlschemas.google.com/" xmlns:r="http://schemas.openxmlformats.org/officeDocument/2006/relationships">
-  <go:docsCustomData xmlns:go="http://customooxmlschemas.google.com/" roundtripDataSignature="AMtx7mjnoAtqzciNHkqvccCMAfC73RxJXg==">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</go:docsCustomData>
+  <go:docsCustomData xmlns:go="http://customooxmlschemas.google.com/" roundtripDataSignature="AMtx7mh1bwgboNDMRRRz0+FO61+FdGT5wg==">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</go:docsCustomData>
 </go:gDocsCustomXmlDataStorage>
 </file>
 

</xml_diff>